<commit_message>
Adding TOC to the functional specification
Function spec was updated.  Was missing the table of content
</commit_message>
<xml_diff>
--- a/docs/Time Manager Functional Specification.docx
+++ b/docs/Time Manager Functional Specification.docx
@@ -5,6 +5,7 @@
     <w:sdt>
       <w:sdtPr>
         <w:rPr>
+          <w:rFonts w:eastAsiaTheme="minorHAnsi"/>
           <w:sz w:val="2"/>
         </w:rPr>
         <w:id w:val="1615022748"/>
@@ -98,6 +99,7 @@
                                   <w:dataBinding w:prefixMappings="xmlns:ns0='http://purl.org/dc/elements/1.1/' xmlns:ns1='http://schemas.openxmlformats.org/package/2006/metadata/core-properties' " w:xpath="/ns1:coreProperties[1]/ns0:title[1]" w:storeItemID="{6C3C8BC8-F283-45AE-878A-BAB7291924A1}"/>
                                   <w:text/>
                                 </w:sdtPr>
+                                <w:sdtEndPr/>
                                 <w:sdtContent>
                                   <w:p>
                                     <w:pPr>
@@ -144,6 +146,7 @@
                                     <w:dataBinding w:prefixMappings="xmlns:ns0='http://purl.org/dc/elements/1.1/' xmlns:ns1='http://schemas.openxmlformats.org/package/2006/metadata/core-properties' " w:xpath="/ns1:coreProperties[1]/ns0:subject[1]" w:storeItemID="{6C3C8BC8-F283-45AE-878A-BAB7291924A1}"/>
                                     <w:text/>
                                   </w:sdtPr>
+                                  <w:sdtEndPr/>
                                   <w:sdtContent>
                                     <w:r>
                                       <w:rPr>
@@ -202,6 +205,7 @@
                             <w:dataBinding w:prefixMappings="xmlns:ns0='http://purl.org/dc/elements/1.1/' xmlns:ns1='http://schemas.openxmlformats.org/package/2006/metadata/core-properties' " w:xpath="/ns1:coreProperties[1]/ns0:title[1]" w:storeItemID="{6C3C8BC8-F283-45AE-878A-BAB7291924A1}"/>
                             <w:text/>
                           </w:sdtPr>
+                          <w:sdtEndPr/>
                           <w:sdtContent>
                             <w:p>
                               <w:pPr>
@@ -248,6 +252,7 @@
                               <w:dataBinding w:prefixMappings="xmlns:ns0='http://purl.org/dc/elements/1.1/' xmlns:ns1='http://schemas.openxmlformats.org/package/2006/metadata/core-properties' " w:xpath="/ns1:coreProperties[1]/ns0:subject[1]" w:storeItemID="{6C3C8BC8-F283-45AE-878A-BAB7291924A1}"/>
                               <w:text/>
                             </w:sdtPr>
+                            <w:sdtEndPr/>
                             <w:sdtContent>
                               <w:r>
                                 <w:rPr>
@@ -1127,7 +1132,6 @@
               <mc:Fallback>
                 <w:pict>
                   <v:shape w14:anchorId="582456C4" id="Text Box 1" o:spid="_x0000_s1028" type="#_x0000_t202" style="position:absolute;margin-left:402.55pt;margin-top:591.3pt;width:453.75pt;height:61.5pt;z-index:251663360;visibility:visible;mso-wrap-style:square;mso-width-percent:0;mso-height-percent:0;mso-wrap-distance-left:9pt;mso-wrap-distance-top:0;mso-wrap-distance-right:9pt;mso-wrap-distance-bottom:0;mso-position-horizontal:right;mso-position-horizontal-relative:margin;mso-position-vertical:absolute;mso-position-vertical-relative:text;mso-width-percent:0;mso-height-percent:0;mso-width-relative:margin;mso-height-relative:margin;v-text-anchor:top" o:gfxdata="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" filled="f" strokeweight=".5pt">
-                    <v:fill o:detectmouseclick="t"/>
                     <v:textbox>
                       <w:txbxContent>
                         <w:p>
@@ -1270,7 +1274,9 @@
           <w:tab w:val="right" w:leader="dot" w:pos="9350"/>
         </w:tabs>
         <w:rPr>
-          <w:noProof/>
+          <w:rFonts w:eastAsiaTheme="minorEastAsia"/>
+          <w:noProof/>
+          <w:lang w:bidi="he-IL"/>
         </w:rPr>
       </w:pPr>
       <w:r>
@@ -1291,9 +1297,16 @@
       </w:r>
       <w:r>
         <w:rPr>
-          <w:noProof/>
+          <w:rFonts w:eastAsiaTheme="minorEastAsia"/>
+          <w:noProof/>
+          <w:lang w:bidi="he-IL"/>
         </w:rPr>
         <w:tab/>
+      </w:r>
+      <w:r>
+        <w:rPr>
+          <w:noProof/>
+        </w:rPr>
         <w:t>Introduction</w:t>
       </w:r>
       <w:r>
@@ -1312,7 +1325,7 @@
         <w:rPr>
           <w:noProof/>
         </w:rPr>
-        <w:instrText xml:space="preserve"> PAGEREF _Toc494450793 \h </w:instrText>
+        <w:instrText xml:space="preserve"> PAGEREF _Toc494455302 \h </w:instrText>
       </w:r>
       <w:r>
         <w:rPr>
@@ -1329,7 +1342,7 @@
         <w:rPr>
           <w:noProof/>
         </w:rPr>
-        <w:t>1</w:t>
+        <w:t>2</w:t>
       </w:r>
       <w:r>
         <w:rPr>
@@ -1346,7 +1359,9 @@
           <w:tab w:val="right" w:leader="dot" w:pos="9350"/>
         </w:tabs>
         <w:rPr>
-          <w:noProof/>
+          <w:rFonts w:eastAsiaTheme="minorEastAsia"/>
+          <w:noProof/>
+          <w:lang w:bidi="he-IL"/>
         </w:rPr>
       </w:pPr>
       <w:r>
@@ -1357,9 +1372,16 @@
       </w:r>
       <w:r>
         <w:rPr>
-          <w:noProof/>
+          <w:rFonts w:eastAsiaTheme="minorEastAsia"/>
+          <w:noProof/>
+          <w:lang w:bidi="he-IL"/>
         </w:rPr>
         <w:tab/>
+      </w:r>
+      <w:r>
+        <w:rPr>
+          <w:noProof/>
+        </w:rPr>
         <w:t>About</w:t>
       </w:r>
       <w:r>
@@ -1378,7 +1400,7 @@
         <w:rPr>
           <w:noProof/>
         </w:rPr>
-        <w:instrText xml:space="preserve"> PAGEREF _Toc494450794 \h </w:instrText>
+        <w:instrText xml:space="preserve"> PAGEREF _Toc494455303 \h </w:instrText>
       </w:r>
       <w:r>
         <w:rPr>
@@ -1395,7 +1417,7 @@
         <w:rPr>
           <w:noProof/>
         </w:rPr>
-        <w:t>1</w:t>
+        <w:t>2</w:t>
       </w:r>
       <w:r>
         <w:rPr>
@@ -1404,32 +1426,711 @@
         <w:fldChar w:fldCharType="end"/>
       </w:r>
     </w:p>
-    <w:p/>
-    <w:p/>
-    <w:p/>
-    <w:p/>
-    <w:p/>
-    <w:p/>
-    <w:p/>
-    <w:p/>
-    <w:p/>
-    <w:p/>
-    <w:p/>
-    <w:p/>
-    <w:p/>
-    <w:p/>
-    <w:p/>
-    <w:p/>
-    <w:p/>
-    <w:p/>
-    <w:p/>
-    <w:p/>
-    <w:p/>
-    <w:p/>
-    <w:p/>
-    <w:p/>
-    <w:p/>
-    <w:p/>
+    <w:p>
+      <w:pPr>
+        <w:pStyle w:val="TOC1"/>
+        <w:tabs>
+          <w:tab w:val="left" w:pos="440"/>
+          <w:tab w:val="right" w:leader="dot" w:pos="9350"/>
+        </w:tabs>
+        <w:rPr>
+          <w:rFonts w:eastAsiaTheme="minorEastAsia"/>
+          <w:noProof/>
+          <w:lang w:bidi="he-IL"/>
+        </w:rPr>
+      </w:pPr>
+      <w:r>
+        <w:rPr>
+          <w:noProof/>
+        </w:rPr>
+        <w:t>2</w:t>
+      </w:r>
+      <w:r>
+        <w:rPr>
+          <w:rFonts w:eastAsiaTheme="minorEastAsia"/>
+          <w:noProof/>
+          <w:lang w:bidi="he-IL"/>
+        </w:rPr>
+        <w:tab/>
+      </w:r>
+      <w:r>
+        <w:rPr>
+          <w:noProof/>
+        </w:rPr>
+        <w:t>User Interface</w:t>
+      </w:r>
+      <w:r>
+        <w:rPr>
+          <w:noProof/>
+        </w:rPr>
+        <w:tab/>
+      </w:r>
+      <w:r>
+        <w:rPr>
+          <w:noProof/>
+        </w:rPr>
+        <w:fldChar w:fldCharType="begin"/>
+      </w:r>
+      <w:r>
+        <w:rPr>
+          <w:noProof/>
+        </w:rPr>
+        <w:instrText xml:space="preserve"> PAGEREF _Toc494455304 \h </w:instrText>
+      </w:r>
+      <w:r>
+        <w:rPr>
+          <w:noProof/>
+        </w:rPr>
+      </w:r>
+      <w:r>
+        <w:rPr>
+          <w:noProof/>
+        </w:rPr>
+        <w:fldChar w:fldCharType="separate"/>
+      </w:r>
+      <w:r>
+        <w:rPr>
+          <w:noProof/>
+        </w:rPr>
+        <w:t>2</w:t>
+      </w:r>
+      <w:r>
+        <w:rPr>
+          <w:noProof/>
+        </w:rPr>
+        <w:fldChar w:fldCharType="end"/>
+      </w:r>
+    </w:p>
+    <w:p>
+      <w:pPr>
+        <w:pStyle w:val="TOC2"/>
+        <w:tabs>
+          <w:tab w:val="left" w:pos="880"/>
+          <w:tab w:val="right" w:leader="dot" w:pos="9350"/>
+        </w:tabs>
+        <w:rPr>
+          <w:rFonts w:eastAsiaTheme="minorEastAsia"/>
+          <w:noProof/>
+          <w:lang w:bidi="he-IL"/>
+        </w:rPr>
+      </w:pPr>
+      <w:r>
+        <w:rPr>
+          <w:noProof/>
+        </w:rPr>
+        <w:t>2.1</w:t>
+      </w:r>
+      <w:r>
+        <w:rPr>
+          <w:rFonts w:eastAsiaTheme="minorEastAsia"/>
+          <w:noProof/>
+          <w:lang w:bidi="he-IL"/>
+        </w:rPr>
+        <w:tab/>
+      </w:r>
+      <w:r>
+        <w:rPr>
+          <w:noProof/>
+        </w:rPr>
+        <w:t>Home Screen</w:t>
+      </w:r>
+      <w:r>
+        <w:rPr>
+          <w:noProof/>
+        </w:rPr>
+        <w:tab/>
+      </w:r>
+      <w:r>
+        <w:rPr>
+          <w:noProof/>
+        </w:rPr>
+        <w:fldChar w:fldCharType="begin"/>
+      </w:r>
+      <w:r>
+        <w:rPr>
+          <w:noProof/>
+        </w:rPr>
+        <w:instrText xml:space="preserve"> PAGEREF _Toc494455305 \h </w:instrText>
+      </w:r>
+      <w:r>
+        <w:rPr>
+          <w:noProof/>
+        </w:rPr>
+      </w:r>
+      <w:r>
+        <w:rPr>
+          <w:noProof/>
+        </w:rPr>
+        <w:fldChar w:fldCharType="separate"/>
+      </w:r>
+      <w:r>
+        <w:rPr>
+          <w:noProof/>
+        </w:rPr>
+        <w:t>2</w:t>
+      </w:r>
+      <w:r>
+        <w:rPr>
+          <w:noProof/>
+        </w:rPr>
+        <w:fldChar w:fldCharType="end"/>
+      </w:r>
+    </w:p>
+    <w:p>
+      <w:pPr>
+        <w:pStyle w:val="TOC3"/>
+        <w:tabs>
+          <w:tab w:val="left" w:pos="1320"/>
+          <w:tab w:val="right" w:leader="dot" w:pos="9350"/>
+        </w:tabs>
+        <w:rPr>
+          <w:noProof/>
+        </w:rPr>
+      </w:pPr>
+      <w:r>
+        <w:rPr>
+          <w:noProof/>
+        </w:rPr>
+        <w:t>2.1.1</w:t>
+      </w:r>
+      <w:r>
+        <w:rPr>
+          <w:noProof/>
+        </w:rPr>
+        <w:tab/>
+        <w:t>Windows properties</w:t>
+      </w:r>
+      <w:r>
+        <w:rPr>
+          <w:noProof/>
+        </w:rPr>
+        <w:tab/>
+      </w:r>
+      <w:r>
+        <w:rPr>
+          <w:noProof/>
+        </w:rPr>
+        <w:fldChar w:fldCharType="begin"/>
+      </w:r>
+      <w:r>
+        <w:rPr>
+          <w:noProof/>
+        </w:rPr>
+        <w:instrText xml:space="preserve"> PAGEREF _Toc494455306 \h </w:instrText>
+      </w:r>
+      <w:r>
+        <w:rPr>
+          <w:noProof/>
+        </w:rPr>
+      </w:r>
+      <w:r>
+        <w:rPr>
+          <w:noProof/>
+        </w:rPr>
+        <w:fldChar w:fldCharType="separate"/>
+      </w:r>
+      <w:r>
+        <w:rPr>
+          <w:noProof/>
+        </w:rPr>
+        <w:t>2</w:t>
+      </w:r>
+      <w:r>
+        <w:rPr>
+          <w:noProof/>
+        </w:rPr>
+        <w:fldChar w:fldCharType="end"/>
+      </w:r>
+    </w:p>
+    <w:p>
+      <w:pPr>
+        <w:pStyle w:val="TOC2"/>
+        <w:tabs>
+          <w:tab w:val="left" w:pos="880"/>
+          <w:tab w:val="right" w:leader="dot" w:pos="9350"/>
+        </w:tabs>
+        <w:rPr>
+          <w:rFonts w:eastAsiaTheme="minorEastAsia"/>
+          <w:noProof/>
+          <w:lang w:bidi="he-IL"/>
+        </w:rPr>
+      </w:pPr>
+      <w:r>
+        <w:rPr>
+          <w:noProof/>
+        </w:rPr>
+        <w:t>2.2</w:t>
+      </w:r>
+      <w:r>
+        <w:rPr>
+          <w:rFonts w:eastAsiaTheme="minorEastAsia"/>
+          <w:noProof/>
+          <w:lang w:bidi="he-IL"/>
+        </w:rPr>
+        <w:tab/>
+      </w:r>
+      <w:r>
+        <w:rPr>
+          <w:noProof/>
+        </w:rPr>
+        <w:t>Setup Screen</w:t>
+      </w:r>
+      <w:r>
+        <w:rPr>
+          <w:noProof/>
+        </w:rPr>
+        <w:tab/>
+      </w:r>
+      <w:r>
+        <w:rPr>
+          <w:noProof/>
+        </w:rPr>
+        <w:fldChar w:fldCharType="begin"/>
+      </w:r>
+      <w:r>
+        <w:rPr>
+          <w:noProof/>
+        </w:rPr>
+        <w:instrText xml:space="preserve"> PAGEREF _Toc494455307 \h </w:instrText>
+      </w:r>
+      <w:r>
+        <w:rPr>
+          <w:noProof/>
+        </w:rPr>
+      </w:r>
+      <w:r>
+        <w:rPr>
+          <w:noProof/>
+        </w:rPr>
+        <w:fldChar w:fldCharType="separate"/>
+      </w:r>
+      <w:r>
+        <w:rPr>
+          <w:noProof/>
+        </w:rPr>
+        <w:t>3</w:t>
+      </w:r>
+      <w:r>
+        <w:rPr>
+          <w:noProof/>
+        </w:rPr>
+        <w:fldChar w:fldCharType="end"/>
+      </w:r>
+    </w:p>
+    <w:p>
+      <w:pPr>
+        <w:pStyle w:val="TOC3"/>
+        <w:tabs>
+          <w:tab w:val="left" w:pos="1320"/>
+          <w:tab w:val="right" w:leader="dot" w:pos="9350"/>
+        </w:tabs>
+        <w:rPr>
+          <w:noProof/>
+        </w:rPr>
+      </w:pPr>
+      <w:r>
+        <w:rPr>
+          <w:noProof/>
+        </w:rPr>
+        <w:t>2.2.1</w:t>
+      </w:r>
+      <w:r>
+        <w:rPr>
+          <w:noProof/>
+        </w:rPr>
+        <w:tab/>
+        <w:t>Windows properties</w:t>
+      </w:r>
+      <w:r>
+        <w:rPr>
+          <w:noProof/>
+        </w:rPr>
+        <w:tab/>
+      </w:r>
+      <w:r>
+        <w:rPr>
+          <w:noProof/>
+        </w:rPr>
+        <w:fldChar w:fldCharType="begin"/>
+      </w:r>
+      <w:r>
+        <w:rPr>
+          <w:noProof/>
+        </w:rPr>
+        <w:instrText xml:space="preserve"> PAGEREF _Toc494455308 \h </w:instrText>
+      </w:r>
+      <w:r>
+        <w:rPr>
+          <w:noProof/>
+        </w:rPr>
+      </w:r>
+      <w:r>
+        <w:rPr>
+          <w:noProof/>
+        </w:rPr>
+        <w:fldChar w:fldCharType="separate"/>
+      </w:r>
+      <w:r>
+        <w:rPr>
+          <w:noProof/>
+        </w:rPr>
+        <w:t>4</w:t>
+      </w:r>
+      <w:r>
+        <w:rPr>
+          <w:noProof/>
+        </w:rPr>
+        <w:fldChar w:fldCharType="end"/>
+      </w:r>
+    </w:p>
+    <w:p>
+      <w:pPr>
+        <w:pStyle w:val="TOC3"/>
+        <w:tabs>
+          <w:tab w:val="left" w:pos="1320"/>
+          <w:tab w:val="right" w:leader="dot" w:pos="9350"/>
+        </w:tabs>
+        <w:rPr>
+          <w:noProof/>
+        </w:rPr>
+      </w:pPr>
+      <w:r>
+        <w:rPr>
+          <w:noProof/>
+        </w:rPr>
+        <w:t>2.2.2</w:t>
+      </w:r>
+      <w:r>
+        <w:rPr>
+          <w:noProof/>
+        </w:rPr>
+        <w:tab/>
+        <w:t>Configuration file</w:t>
+      </w:r>
+      <w:r>
+        <w:rPr>
+          <w:noProof/>
+        </w:rPr>
+        <w:tab/>
+      </w:r>
+      <w:r>
+        <w:rPr>
+          <w:noProof/>
+        </w:rPr>
+        <w:fldChar w:fldCharType="begin"/>
+      </w:r>
+      <w:r>
+        <w:rPr>
+          <w:noProof/>
+        </w:rPr>
+        <w:instrText xml:space="preserve"> PAGEREF _Toc494455309 \h </w:instrText>
+      </w:r>
+      <w:r>
+        <w:rPr>
+          <w:noProof/>
+        </w:rPr>
+      </w:r>
+      <w:r>
+        <w:rPr>
+          <w:noProof/>
+        </w:rPr>
+        <w:fldChar w:fldCharType="separate"/>
+      </w:r>
+      <w:r>
+        <w:rPr>
+          <w:noProof/>
+        </w:rPr>
+        <w:t>4</w:t>
+      </w:r>
+      <w:r>
+        <w:rPr>
+          <w:noProof/>
+        </w:rPr>
+        <w:fldChar w:fldCharType="end"/>
+      </w:r>
+    </w:p>
+    <w:p>
+      <w:pPr>
+        <w:pStyle w:val="TOC2"/>
+        <w:tabs>
+          <w:tab w:val="left" w:pos="880"/>
+          <w:tab w:val="right" w:leader="dot" w:pos="9350"/>
+        </w:tabs>
+        <w:rPr>
+          <w:rFonts w:eastAsiaTheme="minorEastAsia"/>
+          <w:noProof/>
+          <w:lang w:bidi="he-IL"/>
+        </w:rPr>
+      </w:pPr>
+      <w:r>
+        <w:rPr>
+          <w:noProof/>
+        </w:rPr>
+        <w:t>2.3</w:t>
+      </w:r>
+      <w:r>
+        <w:rPr>
+          <w:rFonts w:eastAsiaTheme="minorEastAsia"/>
+          <w:noProof/>
+          <w:lang w:bidi="he-IL"/>
+        </w:rPr>
+        <w:tab/>
+      </w:r>
+      <w:r>
+        <w:rPr>
+          <w:noProof/>
+        </w:rPr>
+        <w:t>Warning Screen</w:t>
+      </w:r>
+      <w:r>
+        <w:rPr>
+          <w:noProof/>
+        </w:rPr>
+        <w:tab/>
+      </w:r>
+      <w:r>
+        <w:rPr>
+          <w:noProof/>
+        </w:rPr>
+        <w:fldChar w:fldCharType="begin"/>
+      </w:r>
+      <w:r>
+        <w:rPr>
+          <w:noProof/>
+        </w:rPr>
+        <w:instrText xml:space="preserve"> PAGEREF _Toc494455310 \h </w:instrText>
+      </w:r>
+      <w:r>
+        <w:rPr>
+          <w:noProof/>
+        </w:rPr>
+      </w:r>
+      <w:r>
+        <w:rPr>
+          <w:noProof/>
+        </w:rPr>
+        <w:fldChar w:fldCharType="separate"/>
+      </w:r>
+      <w:r>
+        <w:rPr>
+          <w:noProof/>
+        </w:rPr>
+        <w:t>5</w:t>
+      </w:r>
+      <w:r>
+        <w:rPr>
+          <w:noProof/>
+        </w:rPr>
+        <w:fldChar w:fldCharType="end"/>
+      </w:r>
+    </w:p>
+    <w:p>
+      <w:pPr>
+        <w:pStyle w:val="TOC3"/>
+        <w:tabs>
+          <w:tab w:val="left" w:pos="1320"/>
+          <w:tab w:val="right" w:leader="dot" w:pos="9350"/>
+        </w:tabs>
+        <w:rPr>
+          <w:noProof/>
+        </w:rPr>
+      </w:pPr>
+      <w:r>
+        <w:rPr>
+          <w:noProof/>
+        </w:rPr>
+        <w:t>2.3.1</w:t>
+      </w:r>
+      <w:r>
+        <w:rPr>
+          <w:noProof/>
+        </w:rPr>
+        <w:tab/>
+        <w:t>Windows properties</w:t>
+      </w:r>
+      <w:r>
+        <w:rPr>
+          <w:noProof/>
+        </w:rPr>
+        <w:tab/>
+      </w:r>
+      <w:r>
+        <w:rPr>
+          <w:noProof/>
+        </w:rPr>
+        <w:fldChar w:fldCharType="begin"/>
+      </w:r>
+      <w:r>
+        <w:rPr>
+          <w:noProof/>
+        </w:rPr>
+        <w:instrText xml:space="preserve"> PAGEREF _Toc494455311 \h </w:instrText>
+      </w:r>
+      <w:r>
+        <w:rPr>
+          <w:noProof/>
+        </w:rPr>
+      </w:r>
+      <w:r>
+        <w:rPr>
+          <w:noProof/>
+        </w:rPr>
+        <w:fldChar w:fldCharType="separate"/>
+      </w:r>
+      <w:r>
+        <w:rPr>
+          <w:noProof/>
+        </w:rPr>
+        <w:t>5</w:t>
+      </w:r>
+      <w:r>
+        <w:rPr>
+          <w:noProof/>
+        </w:rPr>
+        <w:fldChar w:fldCharType="end"/>
+      </w:r>
+    </w:p>
+    <w:p>
+      <w:pPr>
+        <w:pStyle w:val="TOC2"/>
+        <w:tabs>
+          <w:tab w:val="left" w:pos="880"/>
+          <w:tab w:val="right" w:leader="dot" w:pos="9350"/>
+        </w:tabs>
+        <w:rPr>
+          <w:rFonts w:eastAsiaTheme="minorEastAsia"/>
+          <w:noProof/>
+          <w:lang w:bidi="he-IL"/>
+        </w:rPr>
+      </w:pPr>
+      <w:r>
+        <w:rPr>
+          <w:noProof/>
+        </w:rPr>
+        <w:t>2.4</w:t>
+      </w:r>
+      <w:r>
+        <w:rPr>
+          <w:rFonts w:eastAsiaTheme="minorEastAsia"/>
+          <w:noProof/>
+          <w:lang w:bidi="he-IL"/>
+        </w:rPr>
+        <w:tab/>
+      </w:r>
+      <w:r>
+        <w:rPr>
+          <w:noProof/>
+        </w:rPr>
+        <w:t>Alarm Screen</w:t>
+      </w:r>
+      <w:r>
+        <w:rPr>
+          <w:noProof/>
+        </w:rPr>
+        <w:tab/>
+      </w:r>
+      <w:r>
+        <w:rPr>
+          <w:noProof/>
+        </w:rPr>
+        <w:fldChar w:fldCharType="begin"/>
+      </w:r>
+      <w:r>
+        <w:rPr>
+          <w:noProof/>
+        </w:rPr>
+        <w:instrText xml:space="preserve"> PAGEREF _Toc494455312 \h </w:instrText>
+      </w:r>
+      <w:r>
+        <w:rPr>
+          <w:noProof/>
+        </w:rPr>
+      </w:r>
+      <w:r>
+        <w:rPr>
+          <w:noProof/>
+        </w:rPr>
+        <w:fldChar w:fldCharType="separate"/>
+      </w:r>
+      <w:r>
+        <w:rPr>
+          <w:noProof/>
+        </w:rPr>
+        <w:t>5</w:t>
+      </w:r>
+      <w:r>
+        <w:rPr>
+          <w:noProof/>
+        </w:rPr>
+        <w:fldChar w:fldCharType="end"/>
+      </w:r>
+    </w:p>
+    <w:p>
+      <w:pPr>
+        <w:pStyle w:val="TOC3"/>
+        <w:tabs>
+          <w:tab w:val="left" w:pos="1320"/>
+          <w:tab w:val="right" w:leader="dot" w:pos="9350"/>
+        </w:tabs>
+        <w:rPr>
+          <w:noProof/>
+        </w:rPr>
+      </w:pPr>
+      <w:r>
+        <w:rPr>
+          <w:noProof/>
+        </w:rPr>
+        <w:t>2.4.1</w:t>
+      </w:r>
+      <w:r>
+        <w:rPr>
+          <w:noProof/>
+        </w:rPr>
+        <w:tab/>
+        <w:t>Windows properties</w:t>
+      </w:r>
+      <w:r>
+        <w:rPr>
+          <w:noProof/>
+        </w:rPr>
+        <w:tab/>
+      </w:r>
+      <w:r>
+        <w:rPr>
+          <w:noProof/>
+        </w:rPr>
+        <w:fldChar w:fldCharType="begin"/>
+      </w:r>
+      <w:r>
+        <w:rPr>
+          <w:noProof/>
+        </w:rPr>
+        <w:instrText xml:space="preserve"> PAGEREF _Toc494455313 \h </w:instrText>
+      </w:r>
+      <w:r>
+        <w:rPr>
+          <w:noProof/>
+        </w:rPr>
+      </w:r>
+      <w:r>
+        <w:rPr>
+          <w:noProof/>
+        </w:rPr>
+        <w:fldChar w:fldCharType="separate"/>
+      </w:r>
+      <w:r>
+        <w:rPr>
+          <w:noProof/>
+        </w:rPr>
+        <w:t>6</w:t>
+      </w:r>
+      <w:r>
+        <w:rPr>
+          <w:noProof/>
+        </w:rPr>
+        <w:fldChar w:fldCharType="end"/>
+      </w:r>
+    </w:p>
     <w:p>
       <w:pPr>
         <w:pStyle w:val="Heading1"/>
@@ -1439,16 +2140,31 @@
         </w:numPr>
       </w:pPr>
       <w:r>
-        <w:lastRenderedPageBreak/>
         <w:fldChar w:fldCharType="end"/>
       </w:r>
-      <w:bookmarkStart w:id="0" w:name="_Toc494450793"/>
+    </w:p>
+    <w:p>
+      <w:pPr>
+        <w:rPr>
+          <w:rFonts w:asciiTheme="majorHAnsi" w:eastAsiaTheme="majorEastAsia" w:hAnsiTheme="majorHAnsi" w:cstheme="majorBidi"/>
+          <w:color w:val="2F5496" w:themeColor="accent1" w:themeShade="BF"/>
+          <w:sz w:val="32"/>
+          <w:szCs w:val="32"/>
+        </w:rPr>
+      </w:pPr>
+      <w:bookmarkStart w:id="0" w:name="_Toc494455302"/>
+      <w:r>
+        <w:br w:type="page"/>
+      </w:r>
     </w:p>
     <w:p>
       <w:pPr>
         <w:pStyle w:val="Heading1"/>
       </w:pPr>
-      <w:r>
+      <w:bookmarkStart w:id="1" w:name="_GoBack"/>
+      <w:bookmarkEnd w:id="1"/>
+      <w:r>
+        <w:lastRenderedPageBreak/>
         <w:t>Introduction</w:t>
       </w:r>
       <w:bookmarkEnd w:id="0"/>
@@ -1457,11 +2173,11 @@
       <w:pPr>
         <w:pStyle w:val="Heading2"/>
       </w:pPr>
-      <w:bookmarkStart w:id="1" w:name="_Toc494450794"/>
+      <w:bookmarkStart w:id="2" w:name="_Toc494455303"/>
       <w:r>
         <w:t>About</w:t>
       </w:r>
-      <w:bookmarkEnd w:id="1"/>
+      <w:bookmarkEnd w:id="2"/>
     </w:p>
     <w:p>
       <w:r>
@@ -1513,9 +2229,11 @@
       <w:pPr>
         <w:pStyle w:val="Heading1"/>
       </w:pPr>
+      <w:bookmarkStart w:id="3" w:name="_Toc494455304"/>
       <w:r>
         <w:t>User Interface</w:t>
       </w:r>
+      <w:bookmarkEnd w:id="3"/>
     </w:p>
     <w:p/>
     <w:p>
@@ -1527,9 +2245,11 @@
       <w:pPr>
         <w:pStyle w:val="Heading2"/>
       </w:pPr>
+      <w:bookmarkStart w:id="4" w:name="_Toc494455305"/>
       <w:r>
         <w:t>Home Screen</w:t>
       </w:r>
+      <w:bookmarkEnd w:id="4"/>
     </w:p>
     <w:p>
       <w:r>
@@ -2220,24 +2940,14 @@
       <w:r>
         <w:t xml:space="preserve">Figure </w:t>
       </w:r>
-      <w:r>
-        <w:fldChar w:fldCharType="begin"/>
-      </w:r>
-      <w:r>
-        <w:instrText xml:space="preserve"> SEQ Figure \* ARABIC </w:instrText>
-      </w:r>
-      <w:r>
-        <w:fldChar w:fldCharType="separate"/>
-      </w:r>
-      <w:r>
-        <w:rPr>
-          <w:noProof/>
-        </w:rPr>
-        <w:t>1</w:t>
-      </w:r>
-      <w:r>
-        <w:fldChar w:fldCharType="end"/>
-      </w:r>
+      <w:fldSimple w:instr=" SEQ Figure \* ARABIC ">
+        <w:r>
+          <w:rPr>
+            <w:noProof/>
+          </w:rPr>
+          <w:t>1</w:t>
+        </w:r>
+      </w:fldSimple>
       <w:r>
         <w:t>: Home Screen</w:t>
       </w:r>
@@ -2246,10 +2956,11 @@
       <w:pPr>
         <w:pStyle w:val="Heading3"/>
       </w:pPr>
-      <w:r>
-        <w:lastRenderedPageBreak/>
+      <w:bookmarkStart w:id="5" w:name="_Toc494455306"/>
+      <w:r>
         <w:t>Windows properties</w:t>
       </w:r>
+      <w:bookmarkEnd w:id="5"/>
     </w:p>
     <w:p/>
     <w:tbl>
@@ -2271,6 +2982,7 @@
           </w:tcPr>
           <w:p>
             <w:r>
+              <w:lastRenderedPageBreak/>
               <w:t>#</w:t>
             </w:r>
           </w:p>
@@ -2617,7 +3329,6 @@
             </w:r>
             <w:r>
               <w:rPr>
-                <w:rFonts w:hint="cs"/>
                 <w:cs/>
               </w:rPr>
               <w:t>‎</w:t>
@@ -2673,11 +3384,13 @@
       <w:pPr>
         <w:pStyle w:val="Heading2"/>
       </w:pPr>
-      <w:bookmarkStart w:id="2" w:name="_Ref494451835"/>
+      <w:bookmarkStart w:id="6" w:name="_Ref494451835"/>
+      <w:bookmarkStart w:id="7" w:name="_Toc494455307"/>
       <w:r>
         <w:t>Setup Screen</w:t>
       </w:r>
-      <w:bookmarkEnd w:id="2"/>
+      <w:bookmarkEnd w:id="6"/>
+      <w:bookmarkEnd w:id="7"/>
     </w:p>
     <w:p>
       <w:r>
@@ -3469,27 +4182,16 @@
         <w:pStyle w:val="Caption"/>
       </w:pPr>
       <w:r>
-        <w:lastRenderedPageBreak/>
         <w:t xml:space="preserve">Figure </w:t>
       </w:r>
-      <w:r>
-        <w:fldChar w:fldCharType="begin"/>
-      </w:r>
-      <w:r>
-        <w:instrText xml:space="preserve"> SEQ Figure \* ARABIC </w:instrText>
-      </w:r>
-      <w:r>
-        <w:fldChar w:fldCharType="separate"/>
-      </w:r>
-      <w:r>
-        <w:rPr>
-          <w:noProof/>
-        </w:rPr>
-        <w:t>2</w:t>
-      </w:r>
-      <w:r>
-        <w:fldChar w:fldCharType="end"/>
-      </w:r>
+      <w:fldSimple w:instr=" SEQ Figure \* ARABIC ">
+        <w:r>
+          <w:rPr>
+            <w:noProof/>
+          </w:rPr>
+          <w:t>2</w:t>
+        </w:r>
+      </w:fldSimple>
       <w:r>
         <w:t>: Setup Screen</w:t>
       </w:r>
@@ -3498,9 +4200,12 @@
       <w:pPr>
         <w:pStyle w:val="Heading3"/>
       </w:pPr>
-      <w:r>
+      <w:bookmarkStart w:id="8" w:name="_Toc494455308"/>
+      <w:r>
+        <w:lastRenderedPageBreak/>
         <w:t>Windows properties</w:t>
       </w:r>
+      <w:bookmarkEnd w:id="8"/>
     </w:p>
     <w:p/>
     <w:tbl>
@@ -3913,13 +4618,12 @@
             </w:r>
             <w:r>
               <w:rPr>
-                <w:rFonts w:hint="cs"/>
                 <w:cs/>
               </w:rPr>
               <w:t>‎</w:t>
             </w:r>
             <w:r>
-              <w:t>2.3</w:t>
+              <w:t>0</w:t>
             </w:r>
             <w:r>
               <w:fldChar w:fldCharType="end"/>
@@ -3956,9 +4660,11 @@
       <w:pPr>
         <w:pStyle w:val="Heading3"/>
       </w:pPr>
+      <w:bookmarkStart w:id="9" w:name="_Toc494455309"/>
       <w:r>
         <w:t>Configuration file</w:t>
       </w:r>
+      <w:bookmarkEnd w:id="9"/>
     </w:p>
     <w:p>
       <w:r>
@@ -3975,7 +4681,7 @@
           <w:szCs w:val="26"/>
         </w:rPr>
       </w:pPr>
-      <w:bookmarkStart w:id="3" w:name="_Ref494452925"/>
+      <w:bookmarkStart w:id="10" w:name="_Ref494452925"/>
       <w:r>
         <w:br w:type="page"/>
       </w:r>
@@ -3984,11 +4690,13 @@
       <w:pPr>
         <w:pStyle w:val="Heading2"/>
       </w:pPr>
+      <w:bookmarkStart w:id="11" w:name="_Toc494455310"/>
       <w:r>
         <w:lastRenderedPageBreak/>
         <w:t>Warning Screen</w:t>
       </w:r>
-      <w:bookmarkEnd w:id="3"/>
+      <w:bookmarkEnd w:id="10"/>
+      <w:bookmarkEnd w:id="11"/>
     </w:p>
     <w:p>
       <w:r>
@@ -4300,24 +5008,14 @@
       <w:r>
         <w:t xml:space="preserve">Figure </w:t>
       </w:r>
-      <w:r>
-        <w:fldChar w:fldCharType="begin"/>
-      </w:r>
-      <w:r>
-        <w:instrText xml:space="preserve"> SEQ Figure \* ARABIC </w:instrText>
-      </w:r>
-      <w:r>
-        <w:fldChar w:fldCharType="separate"/>
-      </w:r>
-      <w:r>
-        <w:rPr>
-          <w:noProof/>
-        </w:rPr>
-        <w:t>3</w:t>
-      </w:r>
-      <w:r>
-        <w:fldChar w:fldCharType="end"/>
-      </w:r>
+      <w:fldSimple w:instr=" SEQ Figure \* ARABIC ">
+        <w:r>
+          <w:rPr>
+            <w:noProof/>
+          </w:rPr>
+          <w:t>3</w:t>
+        </w:r>
+      </w:fldSimple>
       <w:r>
         <w:t>: Warning Screen</w:t>
       </w:r>
@@ -4327,9 +5025,11 @@
       <w:pPr>
         <w:pStyle w:val="Heading3"/>
       </w:pPr>
+      <w:bookmarkStart w:id="12" w:name="_Toc494455311"/>
       <w:r>
         <w:t>Windows properties</w:t>
       </w:r>
+      <w:bookmarkEnd w:id="12"/>
     </w:p>
     <w:p/>
     <w:tbl>
@@ -4581,9 +5281,11 @@
       <w:pPr>
         <w:pStyle w:val="Heading2"/>
       </w:pPr>
+      <w:bookmarkStart w:id="13" w:name="_Toc494455312"/>
       <w:r>
         <w:t>Alarm Screen</w:t>
       </w:r>
+      <w:bookmarkEnd w:id="13"/>
     </w:p>
     <w:p>
       <w:r>
@@ -5172,43 +5874,27 @@
       <w:r>
         <w:t xml:space="preserve">Figure </w:t>
       </w:r>
-      <w:r>
-        <w:fldChar w:fldCharType="begin"/>
-      </w:r>
-      <w:r>
-        <w:instrText xml:space="preserve"> SEQ Figure \* ARABIC </w:instrText>
-      </w:r>
-      <w:r>
-        <w:fldChar w:fldCharType="separate"/>
-      </w:r>
-      <w:r>
-        <w:rPr>
-          <w:noProof/>
-        </w:rPr>
-        <w:t>4</w:t>
-      </w:r>
-      <w:r>
-        <w:fldChar w:fldCharType="end"/>
-      </w:r>
-      <w:r>
-        <w:t xml:space="preserve">: </w:t>
-      </w:r>
-      <w:r>
-        <w:t>Alarm</w:t>
-      </w:r>
-      <w:r>
-        <w:t xml:space="preserve"> Screen</w:t>
-      </w:r>
-      <w:bookmarkStart w:id="4" w:name="_GoBack"/>
-      <w:bookmarkEnd w:id="4"/>
+      <w:fldSimple w:instr=" SEQ Figure \* ARABIC ">
+        <w:r>
+          <w:rPr>
+            <w:noProof/>
+          </w:rPr>
+          <w:t>4</w:t>
+        </w:r>
+      </w:fldSimple>
+      <w:r>
+        <w:t>: Alarm Screen</w:t>
+      </w:r>
     </w:p>
     <w:p>
       <w:pPr>
         <w:pStyle w:val="Heading3"/>
       </w:pPr>
+      <w:bookmarkStart w:id="14" w:name="_Toc494455313"/>
       <w:r>
         <w:t>Windows properties</w:t>
       </w:r>
+      <w:bookmarkEnd w:id="14"/>
     </w:p>
     <w:p/>
     <w:tbl>
@@ -5376,10 +6062,7 @@
           </w:tcPr>
           <w:p>
             <w:r>
-              <w:t>Current</w:t>
-            </w:r>
-            <w:r>
-              <w:t xml:space="preserve"> Time</w:t>
+              <w:t>Current Time</w:t>
             </w:r>
           </w:p>
         </w:tc>
@@ -5518,10 +6201,7 @@
               <w:t>Close</w:t>
             </w:r>
             <w:r>
-              <w:t xml:space="preserve"> – Close the window, </w:t>
-            </w:r>
-            <w:r>
-              <w:t>navigate back to the home screen</w:t>
+              <w:t xml:space="preserve"> – Close the window, navigate back to the home screen</w:t>
             </w:r>
           </w:p>
           <w:p/>
@@ -6795,548 +7475,20 @@
       </w:tblBorders>
     </w:tblPr>
   </w:style>
-</w:styles>
-</file>
-
-<file path=word/glossary/document.xml><?xml version="1.0" encoding="utf-8"?>
-<w:glossaryDocument xmlns:wpc="http://schemas.microsoft.com/office/word/2010/wordprocessingCanvas" xmlns:cx="http://schemas.microsoft.com/office/drawing/2014/chartex" xmlns:cx1="http://schemas.microsoft.com/office/drawing/2015/9/8/chartex" xmlns:cx2="http://schemas.microsoft.com/office/drawing/2015/10/21/chartex" xmlns:cx3="http://schemas.microsoft.com/office/drawing/2016/5/9/chartex" xmlns:cx4="http://schemas.microsoft.com/office/drawing/2016/5/10/chartex" xmlns:cx5="http://schemas.microsoft.com/office/drawing/2016/5/11/chartex" xmlns:cx6="http://schemas.microsoft.com/office/drawing/2016/5/12/chartex" xmlns:cx7="http://schemas.microsoft.com/office/drawing/2016/5/13/chartex" xmlns:cx8="http://schemas.microsoft.com/office/drawing/2016/5/14/chartex" xmlns:mc="http://schemas.openxmlformats.org/markup-compatibility/2006" xmlns:aink="http://schemas.microsoft.com/office/drawing/2016/ink" xmlns:am3d="http://schemas.microsoft.com/office/drawing/2017/model3d" xmlns:o="urn:schemas-microsoft-com:office:office" xmlns:r="http://schemas.openxmlformats.org/officeDocument/2006/relationships" xmlns:m="http://schemas.openxmlformats.org/officeDocument/2006/math" xmlns:v="urn:schemas-microsoft-com:vml" xmlns:wp14="http://schemas.microsoft.com/office/word/2010/wordprocessingDrawing" xmlns:wp="http://schemas.openxmlformats.org/drawingml/2006/wordprocessingDrawing" xmlns:w10="urn:schemas-microsoft-com:office:word" xmlns:w="http://schemas.openxmlformats.org/wordprocessingml/2006/main" xmlns:w14="http://schemas.microsoft.com/office/word/2010/wordml" xmlns:w15="http://schemas.microsoft.com/office/word/2012/wordml" xmlns:w16cid="http://schemas.microsoft.com/office/word/2016/wordml/cid" xmlns:w16se="http://schemas.microsoft.com/office/word/2015/wordml/symex" xmlns:wpg="http://schemas.microsoft.com/office/word/2010/wordprocessingGroup" xmlns:wpi="http://schemas.microsoft.com/office/word/2010/wordprocessingInk" xmlns:wne="http://schemas.microsoft.com/office/word/2006/wordml" xmlns:wps="http://schemas.microsoft.com/office/word/2010/wordprocessingShape" mc:Ignorable="w14 w15 w16se w16cid wp14"/>
-</file>
-
-<file path=word/glossary/fontTable.xml><?xml version="1.0" encoding="utf-8"?>
-<w:fonts xmlns:mc="http://schemas.openxmlformats.org/markup-compatibility/2006" xmlns:r="http://schemas.openxmlformats.org/officeDocument/2006/relationships" xmlns:w="http://schemas.openxmlformats.org/wordprocessingml/2006/main" xmlns:w14="http://schemas.microsoft.com/office/word/2010/wordml" xmlns:w15="http://schemas.microsoft.com/office/word/2012/wordml" xmlns:w16cid="http://schemas.microsoft.com/office/word/2016/wordml/cid" xmlns:w16se="http://schemas.microsoft.com/office/word/2015/wordml/symex" mc:Ignorable="w14 w15 w16se w16cid">
-  <w:font w:name="Times New Roman">
-    <w:panose1 w:val="02020603050405020304"/>
-    <w:charset w:val="00"/>
-    <w:family w:val="roman"/>
-    <w:pitch w:val="variable"/>
-    <w:sig w:usb0="E0002AFF" w:usb1="C0007843" w:usb2="00000009" w:usb3="00000000" w:csb0="000001FF" w:csb1="00000000"/>
-  </w:font>
-  <w:font w:name="Symbol">
-    <w:panose1 w:val="05050102010706020507"/>
-    <w:charset w:val="02"/>
-    <w:family w:val="roman"/>
-    <w:pitch w:val="variable"/>
-    <w:sig w:usb0="00000000" w:usb1="10000000" w:usb2="00000000" w:usb3="00000000" w:csb0="80000000" w:csb1="00000000"/>
-  </w:font>
-  <w:font w:name="Courier New">
-    <w:panose1 w:val="02070309020205020404"/>
-    <w:charset w:val="00"/>
-    <w:family w:val="modern"/>
-    <w:pitch w:val="fixed"/>
-    <w:sig w:usb0="E0002EFF" w:usb1="C0007843" w:usb2="00000009" w:usb3="00000000" w:csb0="000001FF" w:csb1="00000000"/>
-  </w:font>
-  <w:font w:name="Wingdings">
-    <w:panose1 w:val="05000000000000000000"/>
-    <w:charset w:val="02"/>
-    <w:family w:val="auto"/>
-    <w:pitch w:val="variable"/>
-    <w:sig w:usb0="00000000" w:usb1="10000000" w:usb2="00000000" w:usb3="00000000" w:csb0="80000000" w:csb1="00000000"/>
-  </w:font>
-  <w:font w:name="Calibri">
-    <w:panose1 w:val="020F0502020204030204"/>
-    <w:charset w:val="00"/>
-    <w:family w:val="swiss"/>
-    <w:pitch w:val="variable"/>
-    <w:sig w:usb0="E00002FF" w:usb1="4000ACFF" w:usb2="00000001" w:usb3="00000000" w:csb0="0000019F" w:csb1="00000000"/>
-  </w:font>
-  <w:font w:name="Arial">
-    <w:panose1 w:val="020B0604020202020204"/>
-    <w:charset w:val="00"/>
-    <w:family w:val="swiss"/>
-    <w:pitch w:val="variable"/>
-    <w:sig w:usb0="E0002AFF" w:usb1="C0007843" w:usb2="00000009" w:usb3="00000000" w:csb0="000001FF" w:csb1="00000000"/>
-  </w:font>
-  <w:font w:name="Calibri Light">
-    <w:panose1 w:val="020F0302020204030204"/>
-    <w:charset w:val="00"/>
-    <w:family w:val="swiss"/>
-    <w:pitch w:val="variable"/>
-    <w:sig w:usb0="A00002EF" w:usb1="4000207B" w:usb2="00000000" w:usb3="00000000" w:csb0="0000009F" w:csb1="00000000"/>
-  </w:font>
-</w:fonts>
-</file>
-
-<file path=word/glossary/settings.xml><?xml version="1.0" encoding="utf-8"?>
-<w:settings xmlns:mc="http://schemas.openxmlformats.org/markup-compatibility/2006" xmlns:o="urn:schemas-microsoft-com:office:office" xmlns:r="http://schemas.openxmlformats.org/officeDocument/2006/relationships" xmlns:m="http://schemas.openxmlformats.org/officeDocument/2006/math" xmlns:v="urn:schemas-microsoft-com:vml" xmlns:w10="urn:schemas-microsoft-com:office:word" xmlns:w="http://schemas.openxmlformats.org/wordprocessingml/2006/main" xmlns:w14="http://schemas.microsoft.com/office/word/2010/wordml" xmlns:w15="http://schemas.microsoft.com/office/word/2012/wordml" xmlns:w16cid="http://schemas.microsoft.com/office/word/2016/wordml/cid" xmlns:w16se="http://schemas.microsoft.com/office/word/2015/wordml/symex" xmlns:sl="http://schemas.openxmlformats.org/schemaLibrary/2006/main" mc:Ignorable="w14 w15 w16se w16cid">
-  <w:view w:val="normal"/>
-  <w:defaultTabStop w:val="720"/>
-  <w:characterSpacingControl w:val="doNotCompress"/>
-  <w:compat>
-    <w:useFELayout/>
-    <w:compatSetting w:name="compatibilityMode" w:uri="http://schemas.microsoft.com/office/word" w:val="15"/>
-    <w:compatSetting w:name="overrideTableStyleFontSizeAndJustification" w:uri="http://schemas.microsoft.com/office/word" w:val="1"/>
-    <w:compatSetting w:name="enableOpenTypeFeatures" w:uri="http://schemas.microsoft.com/office/word" w:val="1"/>
-    <w:compatSetting w:name="doNotFlipMirrorIndents" w:uri="http://schemas.microsoft.com/office/word" w:val="1"/>
-    <w:compatSetting w:name="differentiateMultirowTableHeaders" w:uri="http://schemas.microsoft.com/office/word" w:val="1"/>
-  </w:compat>
-  <w:rsids>
-    <w:rsidRoot w:val="00277E45"/>
-    <w:rsid w:val="00277E45"/>
-  </w:rsids>
-  <m:mathPr>
-    <m:mathFont m:val="Cambria Math"/>
-    <m:brkBin m:val="before"/>
-    <m:brkBinSub m:val="--"/>
-    <m:smallFrac m:val="0"/>
-    <m:dispDef/>
-    <m:lMargin m:val="0"/>
-    <m:rMargin m:val="0"/>
-    <m:defJc m:val="centerGroup"/>
-    <m:wrapIndent m:val="1440"/>
-    <m:intLim m:val="subSup"/>
-    <m:naryLim m:val="undOvr"/>
-  </m:mathPr>
-  <w:themeFontLang w:val="en-US" w:bidi="he-IL"/>
-  <w:clrSchemeMapping w:bg1="light1" w:t1="dark1" w:bg2="light2" w:t2="dark2" w:accent1="accent1" w:accent2="accent2" w:accent3="accent3" w:accent4="accent4" w:accent5="accent5" w:accent6="accent6" w:hyperlink="hyperlink" w:followedHyperlink="followedHyperlink"/>
-  <w:decimalSymbol w:val="."/>
-  <w:listSeparator w:val=","/>
-  <w15:chartTrackingRefBased/>
-</w:settings>
-</file>
-
-<file path=word/glossary/styles.xml><?xml version="1.0" encoding="utf-8"?>
-<w:styles xmlns:mc="http://schemas.openxmlformats.org/markup-compatibility/2006" xmlns:r="http://schemas.openxmlformats.org/officeDocument/2006/relationships" xmlns:w="http://schemas.openxmlformats.org/wordprocessingml/2006/main" xmlns:w14="http://schemas.microsoft.com/office/word/2010/wordml" xmlns:w15="http://schemas.microsoft.com/office/word/2012/wordml" xmlns:w16cid="http://schemas.microsoft.com/office/word/2016/wordml/cid" xmlns:w16se="http://schemas.microsoft.com/office/word/2015/wordml/symex" mc:Ignorable="w14 w15 w16se w16cid">
-  <w:docDefaults>
-    <w:rPrDefault>
-      <w:rPr>
-        <w:rFonts w:asciiTheme="minorHAnsi" w:eastAsiaTheme="minorEastAsia" w:hAnsiTheme="minorHAnsi" w:cstheme="minorBidi"/>
-        <w:sz w:val="22"/>
-        <w:szCs w:val="22"/>
-        <w:lang w:val="en-US" w:eastAsia="en-US" w:bidi="he-IL"/>
-      </w:rPr>
-    </w:rPrDefault>
-    <w:pPrDefault>
-      <w:pPr>
-        <w:spacing w:after="160" w:line="259" w:lineRule="auto"/>
-      </w:pPr>
-    </w:pPrDefault>
-  </w:docDefaults>
-  <w:latentStyles w:defLockedState="0" w:defUIPriority="99" w:defSemiHidden="0" w:defUnhideWhenUsed="0" w:defQFormat="0" w:count="375">
-    <w:lsdException w:name="Normal" w:uiPriority="0" w:qFormat="1"/>
-    <w:lsdException w:name="heading 1" w:uiPriority="9" w:qFormat="1"/>
-    <w:lsdException w:name="heading 2" w:semiHidden="1" w:uiPriority="9" w:unhideWhenUsed="1" w:qFormat="1"/>
-    <w:lsdException w:name="heading 3" w:semiHidden="1" w:uiPriority="9" w:unhideWhenUsed="1" w:qFormat="1"/>
-    <w:lsdException w:name="heading 4" w:semiHidden="1" w:uiPriority="9" w:unhideWhenUsed="1" w:qFormat="1"/>
-    <w:lsdException w:name="heading 5" w:semiHidden="1" w:uiPriority="9" w:unhideWhenUsed="1" w:qFormat="1"/>
-    <w:lsdException w:name="heading 6" w:semiHidden="1" w:uiPriority="9" w:unhideWhenUsed="1" w:qFormat="1"/>
-    <w:lsdException w:name="heading 7" w:semiHidden="1" w:uiPriority="9" w:unhideWhenUsed="1" w:qFormat="1"/>
-    <w:lsdException w:name="heading 8" w:semiHidden="1" w:uiPriority="9" w:unhideWhenUsed="1" w:qFormat="1"/>
-    <w:lsdException w:name="heading 9" w:semiHidden="1" w:uiPriority="9" w:unhideWhenUsed="1" w:qFormat="1"/>
-    <w:lsdException w:name="index 1" w:semiHidden="1" w:unhideWhenUsed="1"/>
-    <w:lsdException w:name="index 2" w:semiHidden="1" w:unhideWhenUsed="1"/>
-    <w:lsdException w:name="index 3" w:semiHidden="1" w:unhideWhenUsed="1"/>
-    <w:lsdException w:name="index 4" w:semiHidden="1" w:unhideWhenUsed="1"/>
-    <w:lsdException w:name="index 5" w:semiHidden="1" w:unhideWhenUsed="1"/>
-    <w:lsdException w:name="index 6" w:semiHidden="1" w:unhideWhenUsed="1"/>
-    <w:lsdException w:name="index 7" w:semiHidden="1" w:unhideWhenUsed="1"/>
-    <w:lsdException w:name="index 8" w:semiHidden="1" w:unhideWhenUsed="1"/>
-    <w:lsdException w:name="index 9" w:semiHidden="1" w:unhideWhenUsed="1"/>
-    <w:lsdException w:name="toc 1" w:semiHidden="1" w:uiPriority="39" w:unhideWhenUsed="1"/>
-    <w:lsdException w:name="toc 2" w:semiHidden="1" w:uiPriority="39" w:unhideWhenUsed="1"/>
-    <w:lsdException w:name="toc 3" w:semiHidden="1" w:uiPriority="39" w:unhideWhenUsed="1"/>
-    <w:lsdException w:name="toc 4" w:semiHidden="1" w:uiPriority="39" w:unhideWhenUsed="1"/>
-    <w:lsdException w:name="toc 5" w:semiHidden="1" w:uiPriority="39" w:unhideWhenUsed="1"/>
-    <w:lsdException w:name="toc 6" w:semiHidden="1" w:uiPriority="39" w:unhideWhenUsed="1"/>
-    <w:lsdException w:name="toc 7" w:semiHidden="1" w:uiPriority="39" w:unhideWhenUsed="1"/>
-    <w:lsdException w:name="toc 8" w:semiHidden="1" w:uiPriority="39" w:unhideWhenUsed="1"/>
-    <w:lsdException w:name="toc 9" w:semiHidden="1" w:uiPriority="39" w:unhideWhenUsed="1"/>
-    <w:lsdException w:name="Normal Indent" w:semiHidden="1" w:unhideWhenUsed="1"/>
-    <w:lsdException w:name="footnote text" w:semiHidden="1" w:unhideWhenUsed="1"/>
-    <w:lsdException w:name="annotation text" w:semiHidden="1" w:unhideWhenUsed="1"/>
-    <w:lsdException w:name="header" w:semiHidden="1" w:unhideWhenUsed="1"/>
-    <w:lsdException w:name="footer" w:semiHidden="1" w:unhideWhenUsed="1"/>
-    <w:lsdException w:name="index heading" w:semiHidden="1" w:unhideWhenUsed="1"/>
-    <w:lsdException w:name="caption" w:semiHidden="1" w:uiPriority="35" w:unhideWhenUsed="1" w:qFormat="1"/>
-    <w:lsdException w:name="table of figures" w:semiHidden="1" w:unhideWhenUsed="1"/>
-    <w:lsdException w:name="envelope address" w:semiHidden="1" w:unhideWhenUsed="1"/>
-    <w:lsdException w:name="envelope return" w:semiHidden="1" w:unhideWhenUsed="1"/>
-    <w:lsdException w:name="footnote reference" w:semiHidden="1" w:unhideWhenUsed="1"/>
-    <w:lsdException w:name="annotation reference" w:semiHidden="1" w:unhideWhenUsed="1"/>
-    <w:lsdException w:name="line number" w:semiHidden="1" w:unhideWhenUsed="1"/>
-    <w:lsdException w:name="page number" w:semiHidden="1" w:unhideWhenUsed="1"/>
-    <w:lsdException w:name="endnote reference" w:semiHidden="1" w:unhideWhenUsed="1"/>
-    <w:lsdException w:name="endnote text" w:semiHidden="1" w:unhideWhenUsed="1"/>
-    <w:lsdException w:name="table of authorities" w:semiHidden="1" w:unhideWhenUsed="1"/>
-    <w:lsdException w:name="macro" w:semiHidden="1" w:unhideWhenUsed="1"/>
-    <w:lsdException w:name="toa heading" w:semiHidden="1" w:unhideWhenUsed="1"/>
-    <w:lsdException w:name="List" w:semiHidden="1" w:unhideWhenUsed="1"/>
-    <w:lsdException w:name="List Bullet" w:semiHidden="1" w:unhideWhenUsed="1"/>
-    <w:lsdException w:name="List Number" w:semiHidden="1" w:unhideWhenUsed="1"/>
-    <w:lsdException w:name="List 2" w:semiHidden="1" w:unhideWhenUsed="1"/>
-    <w:lsdException w:name="List 3" w:semiHidden="1" w:unhideWhenUsed="1"/>
-    <w:lsdException w:name="List 4" w:semiHidden="1" w:unhideWhenUsed="1"/>
-    <w:lsdException w:name="List 5" w:semiHidden="1" w:unhideWhenUsed="1"/>
-    <w:lsdException w:name="List Bullet 2" w:semiHidden="1" w:unhideWhenUsed="1"/>
-    <w:lsdException w:name="List Bullet 3" w:semiHidden="1" w:unhideWhenUsed="1"/>
-    <w:lsdException w:name="List Bullet 4" w:semiHidden="1" w:unhideWhenUsed="1"/>
-    <w:lsdException w:name="List Bullet 5" w:semiHidden="1" w:unhideWhenUsed="1"/>
-    <w:lsdException w:name="List Number 2" w:semiHidden="1" w:unhideWhenUsed="1"/>
-    <w:lsdException w:name="List Number 3" w:semiHidden="1" w:unhideWhenUsed="1"/>
-    <w:lsdException w:name="List Number 4" w:semiHidden="1" w:unhideWhenUsed="1"/>
-    <w:lsdException w:name="List Number 5" w:semiHidden="1" w:unhideWhenUsed="1"/>
-    <w:lsdException w:name="Title" w:uiPriority="10" w:qFormat="1"/>
-    <w:lsdException w:name="Closing" w:semiHidden="1" w:unhideWhenUsed="1"/>
-    <w:lsdException w:name="Signature" w:semiHidden="1" w:unhideWhenUsed="1"/>
-    <w:lsdException w:name="Default Paragraph Font" w:semiHidden="1" w:uiPriority="1" w:unhideWhenUsed="1"/>
-    <w:lsdException w:name="Body Text" w:semiHidden="1" w:unhideWhenUsed="1"/>
-    <w:lsdException w:name="Body Text Indent" w:semiHidden="1" w:unhideWhenUsed="1"/>
-    <w:lsdException w:name="List Continue" w:semiHidden="1" w:unhideWhenUsed="1"/>
-    <w:lsdException w:name="List Continue 2" w:semiHidden="1" w:unhideWhenUsed="1"/>
-    <w:lsdException w:name="List Continue 3" w:semiHidden="1" w:unhideWhenUsed="1"/>
-    <w:lsdException w:name="List Continue 4" w:semiHidden="1" w:unhideWhenUsed="1"/>
-    <w:lsdException w:name="List Continue 5" w:semiHidden="1" w:unhideWhenUsed="1"/>
-    <w:lsdException w:name="Message Header" w:semiHidden="1" w:unhideWhenUsed="1"/>
-    <w:lsdException w:name="Subtitle" w:uiPriority="11" w:qFormat="1"/>
-    <w:lsdException w:name="Salutation" w:semiHidden="1" w:unhideWhenUsed="1"/>
-    <w:lsdException w:name="Date" w:semiHidden="1" w:unhideWhenUsed="1"/>
-    <w:lsdException w:name="Body Text First Indent" w:semiHidden="1" w:unhideWhenUsed="1"/>
-    <w:lsdException w:name="Body Text First Indent 2" w:semiHidden="1" w:unhideWhenUsed="1"/>
-    <w:lsdException w:name="Note Heading" w:semiHidden="1" w:unhideWhenUsed="1"/>
-    <w:lsdException w:name="Body Text 2" w:semiHidden="1" w:unhideWhenUsed="1"/>
-    <w:lsdException w:name="Body Text 3" w:semiHidden="1" w:unhideWhenUsed="1"/>
-    <w:lsdException w:name="Body Text Indent 2" w:semiHidden="1" w:unhideWhenUsed="1"/>
-    <w:lsdException w:name="Body Text Indent 3" w:semiHidden="1" w:unhideWhenUsed="1"/>
-    <w:lsdException w:name="Block Text" w:semiHidden="1" w:unhideWhenUsed="1"/>
-    <w:lsdException w:name="Hyperlink" w:semiHidden="1" w:unhideWhenUsed="1"/>
-    <w:lsdException w:name="FollowedHyperlink" w:semiHidden="1" w:unhideWhenUsed="1"/>
-    <w:lsdException w:name="Strong" w:uiPriority="22" w:qFormat="1"/>
-    <w:lsdException w:name="Emphasis" w:uiPriority="20" w:qFormat="1"/>
-    <w:lsdException w:name="Document Map" w:semiHidden="1" w:unhideWhenUsed="1"/>
-    <w:lsdException w:name="Plain Text" w:semiHidden="1" w:unhideWhenUsed="1"/>
-    <w:lsdException w:name="E-mail Signature" w:semiHidden="1" w:unhideWhenUsed="1"/>
-    <w:lsdException w:name="HTML Top of Form" w:semiHidden="1" w:unhideWhenUsed="1"/>
-    <w:lsdException w:name="HTML Bottom of Form" w:semiHidden="1" w:unhideWhenUsed="1"/>
-    <w:lsdException w:name="Normal (Web)" w:semiHidden="1" w:unhideWhenUsed="1"/>
-    <w:lsdException w:name="HTML Acronym" w:semiHidden="1" w:unhideWhenUsed="1"/>
-    <w:lsdException w:name="HTML Address" w:semiHidden="1" w:unhideWhenUsed="1"/>
-    <w:lsdException w:name="HTML Cite" w:semiHidden="1" w:unhideWhenUsed="1"/>
-    <w:lsdException w:name="HTML Code" w:semiHidden="1" w:unhideWhenUsed="1"/>
-    <w:lsdException w:name="HTML Definition" w:semiHidden="1" w:unhideWhenUsed="1"/>
-    <w:lsdException w:name="HTML Keyboard" w:semiHidden="1" w:unhideWhenUsed="1"/>
-    <w:lsdException w:name="HTML Preformatted" w:semiHidden="1" w:unhideWhenUsed="1"/>
-    <w:lsdException w:name="HTML Sample" w:semiHidden="1" w:unhideWhenUsed="1"/>
-    <w:lsdException w:name="HTML Typewriter" w:semiHidden="1" w:unhideWhenUsed="1"/>
-    <w:lsdException w:name="HTML Variable" w:semiHidden="1" w:unhideWhenUsed="1"/>
-    <w:lsdException w:name="Normal Table" w:semiHidden="1" w:unhideWhenUsed="1"/>
-    <w:lsdException w:name="annotation subject" w:semiHidden="1" w:unhideWhenUsed="1"/>
-    <w:lsdException w:name="No List" w:semiHidden="1" w:unhideWhenUsed="1"/>
-    <w:lsdException w:name="Outline List 1" w:semiHidden="1" w:unhideWhenUsed="1"/>
-    <w:lsdException w:name="Outline List 2" w:semiHidden="1" w:unhideWhenUsed="1"/>
-    <w:lsdException w:name="Outline List 3" w:semiHidden="1" w:unhideWhenUsed="1"/>
-    <w:lsdException w:name="Table Simple 1" w:semiHidden="1" w:unhideWhenUsed="1"/>
-    <w:lsdException w:name="Table Simple 2" w:semiHidden="1" w:unhideWhenUsed="1"/>
-    <w:lsdException w:name="Table Simple 3" w:semiHidden="1" w:unhideWhenUsed="1"/>
-    <w:lsdException w:name="Table Classic 1" w:semiHidden="1" w:unhideWhenUsed="1"/>
-    <w:lsdException w:name="Table Classic 2" w:semiHidden="1" w:unhideWhenUsed="1"/>
-    <w:lsdException w:name="Table Classic 3" w:semiHidden="1" w:unhideWhenUsed="1"/>
-    <w:lsdException w:name="Table Classic 4" w:semiHidden="1" w:unhideWhenUsed="1"/>
-    <w:lsdException w:name="Table Colorful 1" w:semiHidden="1" w:unhideWhenUsed="1"/>
-    <w:lsdException w:name="Table Colorful 2" w:semiHidden="1" w:unhideWhenUsed="1"/>
-    <w:lsdException w:name="Table Colorful 3" w:semiHidden="1" w:unhideWhenUsed="1"/>
-    <w:lsdException w:name="Table Columns 1" w:semiHidden="1" w:unhideWhenUsed="1"/>
-    <w:lsdException w:name="Table Columns 2" w:semiHidden="1" w:unhideWhenUsed="1"/>
-    <w:lsdException w:name="Table Columns 3" w:semiHidden="1" w:unhideWhenUsed="1"/>
-    <w:lsdException w:name="Table Columns 4" w:semiHidden="1" w:unhideWhenUsed="1"/>
-    <w:lsdException w:name="Table Columns 5" w:semiHidden="1" w:unhideWhenUsed="1"/>
-    <w:lsdException w:name="Table Grid 1" w:semiHidden="1" w:unhideWhenUsed="1"/>
-    <w:lsdException w:name="Table Grid 2" w:semiHidden="1" w:unhideWhenUsed="1"/>
-    <w:lsdException w:name="Table Grid 3" w:semiHidden="1" w:unhideWhenUsed="1"/>
-    <w:lsdException w:name="Table Grid 4" w:semiHidden="1" w:unhideWhenUsed="1"/>
-    <w:lsdException w:name="Table Grid 5" w:semiHidden="1" w:unhideWhenUsed="1"/>
-    <w:lsdException w:name="Table Grid 6" w:semiHidden="1" w:unhideWhenUsed="1"/>
-    <w:lsdException w:name="Table Grid 7" w:semiHidden="1" w:unhideWhenUsed="1"/>
-    <w:lsdException w:name="Table Grid 8" w:semiHidden="1" w:unhideWhenUsed="1"/>
-    <w:lsdException w:name="Table List 1" w:semiHidden="1" w:unhideWhenUsed="1"/>
-    <w:lsdException w:name="Table List 2" w:semiHidden="1" w:unhideWhenUsed="1"/>
-    <w:lsdException w:name="Table List 3" w:semiHidden="1" w:unhideWhenUsed="1"/>
-    <w:lsdException w:name="Table List 4" w:semiHidden="1" w:unhideWhenUsed="1"/>
-    <w:lsdException w:name="Table List 5" w:semiHidden="1" w:unhideWhenUsed="1"/>
-    <w:lsdException w:name="Table List 6" w:semiHidden="1" w:unhideWhenUsed="1"/>
-    <w:lsdException w:name="Table List 7" w:semiHidden="1" w:unhideWhenUsed="1"/>
-    <w:lsdException w:name="Table List 8" w:semiHidden="1" w:unhideWhenUsed="1"/>
-    <w:lsdException w:name="Table 3D effects 1" w:semiHidden="1" w:unhideWhenUsed="1"/>
-    <w:lsdException w:name="Table 3D effects 2" w:semiHidden="1" w:unhideWhenUsed="1"/>
-    <w:lsdException w:name="Table 3D effects 3" w:semiHidden="1" w:unhideWhenUsed="1"/>
-    <w:lsdException w:name="Table Contemporary" w:semiHidden="1" w:unhideWhenUsed="1"/>
-    <w:lsdException w:name="Table Elegant" w:semiHidden="1" w:unhideWhenUsed="1"/>
-    <w:lsdException w:name="Table Professional" w:semiHidden="1" w:unhideWhenUsed="1"/>
-    <w:lsdException w:name="Table Subtle 1" w:semiHidden="1" w:unhideWhenUsed="1"/>
-    <w:lsdException w:name="Table Subtle 2" w:semiHidden="1" w:unhideWhenUsed="1"/>
-    <w:lsdException w:name="Table Web 1" w:semiHidden="1" w:unhideWhenUsed="1"/>
-    <w:lsdException w:name="Table Web 2" w:semiHidden="1" w:unhideWhenUsed="1"/>
-    <w:lsdException w:name="Table Web 3" w:semiHidden="1" w:unhideWhenUsed="1"/>
-    <w:lsdException w:name="Balloon Text" w:semiHidden="1" w:unhideWhenUsed="1"/>
-    <w:lsdException w:name="Table Grid" w:uiPriority="39"/>
-    <w:lsdException w:name="Table Theme" w:semiHidden="1" w:unhideWhenUsed="1"/>
-    <w:lsdException w:name="Placeholder Text" w:semiHidden="1"/>
-    <w:lsdException w:name="No Spacing" w:uiPriority="1" w:qFormat="1"/>
-    <w:lsdException w:name="Light Shading" w:uiPriority="60"/>
-    <w:lsdException w:name="Light List" w:uiPriority="61"/>
-    <w:lsdException w:name="Light Grid" w:uiPriority="62"/>
-    <w:lsdException w:name="Medium Shading 1" w:uiPriority="63"/>
-    <w:lsdException w:name="Medium Shading 2" w:uiPriority="64"/>
-    <w:lsdException w:name="Medium List 1" w:uiPriority="65"/>
-    <w:lsdException w:name="Medium List 2" w:uiPriority="66"/>
-    <w:lsdException w:name="Medium Grid 1" w:uiPriority="67"/>
-    <w:lsdException w:name="Medium Grid 2" w:uiPriority="68"/>
-    <w:lsdException w:name="Medium Grid 3" w:uiPriority="69"/>
-    <w:lsdException w:name="Dark List" w:uiPriority="70"/>
-    <w:lsdException w:name="Colorful Shading" w:uiPriority="71"/>
-    <w:lsdException w:name="Colorful List" w:uiPriority="72"/>
-    <w:lsdException w:name="Colorful Grid" w:uiPriority="73"/>
-    <w:lsdException w:name="Light Shading Accent 1" w:uiPriority="60"/>
-    <w:lsdException w:name="Light List Accent 1" w:uiPriority="61"/>
-    <w:lsdException w:name="Light Grid Accent 1" w:uiPriority="62"/>
-    <w:lsdException w:name="Medium Shading 1 Accent 1" w:uiPriority="63"/>
-    <w:lsdException w:name="Medium Shading 2 Accent 1" w:uiPriority="64"/>
-    <w:lsdException w:name="Medium List 1 Accent 1" w:uiPriority="65"/>
-    <w:lsdException w:name="Revision" w:semiHidden="1"/>
-    <w:lsdException w:name="List Paragraph" w:uiPriority="34" w:qFormat="1"/>
-    <w:lsdException w:name="Quote" w:uiPriority="29" w:qFormat="1"/>
-    <w:lsdException w:name="Intense Quote" w:uiPriority="30" w:qFormat="1"/>
-    <w:lsdException w:name="Medium List 2 Accent 1" w:uiPriority="66"/>
-    <w:lsdException w:name="Medium Grid 1 Accent 1" w:uiPriority="67"/>
-    <w:lsdException w:name="Medium Grid 2 Accent 1" w:uiPriority="68"/>
-    <w:lsdException w:name="Medium Grid 3 Accent 1" w:uiPriority="69"/>
-    <w:lsdException w:name="Dark List Accent 1" w:uiPriority="70"/>
-    <w:lsdException w:name="Colorful Shading Accent 1" w:uiPriority="71"/>
-    <w:lsdException w:name="Colorful List Accent 1" w:uiPriority="72"/>
-    <w:lsdException w:name="Colorful Grid Accent 1" w:uiPriority="73"/>
-    <w:lsdException w:name="Light Shading Accent 2" w:uiPriority="60"/>
-    <w:lsdException w:name="Light List Accent 2" w:uiPriority="61"/>
-    <w:lsdException w:name="Light Grid Accent 2" w:uiPriority="62"/>
-    <w:lsdException w:name="Medium Shading 1 Accent 2" w:uiPriority="63"/>
-    <w:lsdException w:name="Medium Shading 2 Accent 2" w:uiPriority="64"/>
-    <w:lsdException w:name="Medium List 1 Accent 2" w:uiPriority="65"/>
-    <w:lsdException w:name="Medium List 2 Accent 2" w:uiPriority="66"/>
-    <w:lsdException w:name="Medium Grid 1 Accent 2" w:uiPriority="67"/>
-    <w:lsdException w:name="Medium Grid 2 Accent 2" w:uiPriority="68"/>
-    <w:lsdException w:name="Medium Grid 3 Accent 2" w:uiPriority="69"/>
-    <w:lsdException w:name="Dark List Accent 2" w:uiPriority="70"/>
-    <w:lsdException w:name="Colorful Shading Accent 2" w:uiPriority="71"/>
-    <w:lsdException w:name="Colorful List Accent 2" w:uiPriority="72"/>
-    <w:lsdException w:name="Colorful Grid Accent 2" w:uiPriority="73"/>
-    <w:lsdException w:name="Light Shading Accent 3" w:uiPriority="60"/>
-    <w:lsdException w:name="Light List Accent 3" w:uiPriority="61"/>
-    <w:lsdException w:name="Light Grid Accent 3" w:uiPriority="62"/>
-    <w:lsdException w:name="Medium Shading 1 Accent 3" w:uiPriority="63"/>
-    <w:lsdException w:name="Medium Shading 2 Accent 3" w:uiPriority="64"/>
-    <w:lsdException w:name="Medium List 1 Accent 3" w:uiPriority="65"/>
-    <w:lsdException w:name="Medium List 2 Accent 3" w:uiPriority="66"/>
-    <w:lsdException w:name="Medium Grid 1 Accent 3" w:uiPriority="67"/>
-    <w:lsdException w:name="Medium Grid 2 Accent 3" w:uiPriority="68"/>
-    <w:lsdException w:name="Medium Grid 3 Accent 3" w:uiPriority="69"/>
-    <w:lsdException w:name="Dark List Accent 3" w:uiPriority="70"/>
-    <w:lsdException w:name="Colorful Shading Accent 3" w:uiPriority="71"/>
-    <w:lsdException w:name="Colorful List Accent 3" w:uiPriority="72"/>
-    <w:lsdException w:name="Colorful Grid Accent 3" w:uiPriority="73"/>
-    <w:lsdException w:name="Light Shading Accent 4" w:uiPriority="60"/>
-    <w:lsdException w:name="Light List Accent 4" w:uiPriority="61"/>
-    <w:lsdException w:name="Light Grid Accent 4" w:uiPriority="62"/>
-    <w:lsdException w:name="Medium Shading 1 Accent 4" w:uiPriority="63"/>
-    <w:lsdException w:name="Medium Shading 2 Accent 4" w:uiPriority="64"/>
-    <w:lsdException w:name="Medium List 1 Accent 4" w:uiPriority="65"/>
-    <w:lsdException w:name="Medium List 2 Accent 4" w:uiPriority="66"/>
-    <w:lsdException w:name="Medium Grid 1 Accent 4" w:uiPriority="67"/>
-    <w:lsdException w:name="Medium Grid 2 Accent 4" w:uiPriority="68"/>
-    <w:lsdException w:name="Medium Grid 3 Accent 4" w:uiPriority="69"/>
-    <w:lsdException w:name="Dark List Accent 4" w:uiPriority="70"/>
-    <w:lsdException w:name="Colorful Shading Accent 4" w:uiPriority="71"/>
-    <w:lsdException w:name="Colorful List Accent 4" w:uiPriority="72"/>
-    <w:lsdException w:name="Colorful Grid Accent 4" w:uiPriority="73"/>
-    <w:lsdException w:name="Light Shading Accent 5" w:uiPriority="60"/>
-    <w:lsdException w:name="Light List Accent 5" w:uiPriority="61"/>
-    <w:lsdException w:name="Light Grid Accent 5" w:uiPriority="62"/>
-    <w:lsdException w:name="Medium Shading 1 Accent 5" w:uiPriority="63"/>
-    <w:lsdException w:name="Medium Shading 2 Accent 5" w:uiPriority="64"/>
-    <w:lsdException w:name="Medium List 1 Accent 5" w:uiPriority="65"/>
-    <w:lsdException w:name="Medium List 2 Accent 5" w:uiPriority="66"/>
-    <w:lsdException w:name="Medium Grid 1 Accent 5" w:uiPriority="67"/>
-    <w:lsdException w:name="Medium Grid 2 Accent 5" w:uiPriority="68"/>
-    <w:lsdException w:name="Medium Grid 3 Accent 5" w:uiPriority="69"/>
-    <w:lsdException w:name="Dark List Accent 5" w:uiPriority="70"/>
-    <w:lsdException w:name="Colorful Shading Accent 5" w:uiPriority="71"/>
-    <w:lsdException w:name="Colorful List Accent 5" w:uiPriority="72"/>
-    <w:lsdException w:name="Colorful Grid Accent 5" w:uiPriority="73"/>
-    <w:lsdException w:name="Light Shading Accent 6" w:uiPriority="60"/>
-    <w:lsdException w:name="Light List Accent 6" w:uiPriority="61"/>
-    <w:lsdException w:name="Light Grid Accent 6" w:uiPriority="62"/>
-    <w:lsdException w:name="Medium Shading 1 Accent 6" w:uiPriority="63"/>
-    <w:lsdException w:name="Medium Shading 2 Accent 6" w:uiPriority="64"/>
-    <w:lsdException w:name="Medium List 1 Accent 6" w:uiPriority="65"/>
-    <w:lsdException w:name="Medium List 2 Accent 6" w:uiPriority="66"/>
-    <w:lsdException w:name="Medium Grid 1 Accent 6" w:uiPriority="67"/>
-    <w:lsdException w:name="Medium Grid 2 Accent 6" w:uiPriority="68"/>
-    <w:lsdException w:name="Medium Grid 3 Accent 6" w:uiPriority="69"/>
-    <w:lsdException w:name="Dark List Accent 6" w:uiPriority="70"/>
-    <w:lsdException w:name="Colorful Shading Accent 6" w:uiPriority="71"/>
-    <w:lsdException w:name="Colorful List Accent 6" w:uiPriority="72"/>
-    <w:lsdException w:name="Colorful Grid Accent 6" w:uiPriority="73"/>
-    <w:lsdException w:name="Subtle Emphasis" w:uiPriority="19" w:qFormat="1"/>
-    <w:lsdException w:name="Intense Emphasis" w:uiPriority="21" w:qFormat="1"/>
-    <w:lsdException w:name="Subtle Reference" w:uiPriority="31" w:qFormat="1"/>
-    <w:lsdException w:name="Intense Reference" w:uiPriority="32" w:qFormat="1"/>
-    <w:lsdException w:name="Book Title" w:uiPriority="33" w:qFormat="1"/>
-    <w:lsdException w:name="Bibliography" w:semiHidden="1" w:uiPriority="37" w:unhideWhenUsed="1"/>
-    <w:lsdException w:name="TOC Heading" w:semiHidden="1" w:uiPriority="39" w:unhideWhenUsed="1" w:qFormat="1"/>
-    <w:lsdException w:name="Plain Table 1" w:uiPriority="41"/>
-    <w:lsdException w:name="Plain Table 2" w:uiPriority="42"/>
-    <w:lsdException w:name="Plain Table 3" w:uiPriority="43"/>
-    <w:lsdException w:name="Plain Table 4" w:uiPriority="44"/>
-    <w:lsdException w:name="Plain Table 5" w:uiPriority="45"/>
-    <w:lsdException w:name="Grid Table Light" w:uiPriority="40"/>
-    <w:lsdException w:name="Grid Table 1 Light" w:uiPriority="46"/>
-    <w:lsdException w:name="Grid Table 2" w:uiPriority="47"/>
-    <w:lsdException w:name="Grid Table 3" w:uiPriority="48"/>
-    <w:lsdException w:name="Grid Table 4" w:uiPriority="49"/>
-    <w:lsdException w:name="Grid Table 5 Dark" w:uiPriority="50"/>
-    <w:lsdException w:name="Grid Table 6 Colorful" w:uiPriority="51"/>
-    <w:lsdException w:name="Grid Table 7 Colorful" w:uiPriority="52"/>
-    <w:lsdException w:name="Grid Table 1 Light Accent 1" w:uiPriority="46"/>
-    <w:lsdException w:name="Grid Table 2 Accent 1" w:uiPriority="47"/>
-    <w:lsdException w:name="Grid Table 3 Accent 1" w:uiPriority="48"/>
-    <w:lsdException w:name="Grid Table 4 Accent 1" w:uiPriority="49"/>
-    <w:lsdException w:name="Grid Table 5 Dark Accent 1" w:uiPriority="50"/>
-    <w:lsdException w:name="Grid Table 6 Colorful Accent 1" w:uiPriority="51"/>
-    <w:lsdException w:name="Grid Table 7 Colorful Accent 1" w:uiPriority="52"/>
-    <w:lsdException w:name="Grid Table 1 Light Accent 2" w:uiPriority="46"/>
-    <w:lsdException w:name="Grid Table 2 Accent 2" w:uiPriority="47"/>
-    <w:lsdException w:name="Grid Table 3 Accent 2" w:uiPriority="48"/>
-    <w:lsdException w:name="Grid Table 4 Accent 2" w:uiPriority="49"/>
-    <w:lsdException w:name="Grid Table 5 Dark Accent 2" w:uiPriority="50"/>
-    <w:lsdException w:name="Grid Table 6 Colorful Accent 2" w:uiPriority="51"/>
-    <w:lsdException w:name="Grid Table 7 Colorful Accent 2" w:uiPriority="52"/>
-    <w:lsdException w:name="Grid Table 1 Light Accent 3" w:uiPriority="46"/>
-    <w:lsdException w:name="Grid Table 2 Accent 3" w:uiPriority="47"/>
-    <w:lsdException w:name="Grid Table 3 Accent 3" w:uiPriority="48"/>
-    <w:lsdException w:name="Grid Table 4 Accent 3" w:uiPriority="49"/>
-    <w:lsdException w:name="Grid Table 5 Dark Accent 3" w:uiPriority="50"/>
-    <w:lsdException w:name="Grid Table 6 Colorful Accent 3" w:uiPriority="51"/>
-    <w:lsdException w:name="Grid Table 7 Colorful Accent 3" w:uiPriority="52"/>
-    <w:lsdException w:name="Grid Table 1 Light Accent 4" w:uiPriority="46"/>
-    <w:lsdException w:name="Grid Table 2 Accent 4" w:uiPriority="47"/>
-    <w:lsdException w:name="Grid Table 3 Accent 4" w:uiPriority="48"/>
-    <w:lsdException w:name="Grid Table 4 Accent 4" w:uiPriority="49"/>
-    <w:lsdException w:name="Grid Table 5 Dark Accent 4" w:uiPriority="50"/>
-    <w:lsdException w:name="Grid Table 6 Colorful Accent 4" w:uiPriority="51"/>
-    <w:lsdException w:name="Grid Table 7 Colorful Accent 4" w:uiPriority="52"/>
-    <w:lsdException w:name="Grid Table 1 Light Accent 5" w:uiPriority="46"/>
-    <w:lsdException w:name="Grid Table 2 Accent 5" w:uiPriority="47"/>
-    <w:lsdException w:name="Grid Table 3 Accent 5" w:uiPriority="48"/>
-    <w:lsdException w:name="Grid Table 4 Accent 5" w:uiPriority="49"/>
-    <w:lsdException w:name="Grid Table 5 Dark Accent 5" w:uiPriority="50"/>
-    <w:lsdException w:name="Grid Table 6 Colorful Accent 5" w:uiPriority="51"/>
-    <w:lsdException w:name="Grid Table 7 Colorful Accent 5" w:uiPriority="52"/>
-    <w:lsdException w:name="Grid Table 1 Light Accent 6" w:uiPriority="46"/>
-    <w:lsdException w:name="Grid Table 2 Accent 6" w:uiPriority="47"/>
-    <w:lsdException w:name="Grid Table 3 Accent 6" w:uiPriority="48"/>
-    <w:lsdException w:name="Grid Table 4 Accent 6" w:uiPriority="49"/>
-    <w:lsdException w:name="Grid Table 5 Dark Accent 6" w:uiPriority="50"/>
-    <w:lsdException w:name="Grid Table 6 Colorful Accent 6" w:uiPriority="51"/>
-    <w:lsdException w:name="Grid Table 7 Colorful Accent 6" w:uiPriority="52"/>
-    <w:lsdException w:name="List Table 1 Light" w:uiPriority="46"/>
-    <w:lsdException w:name="List Table 2" w:uiPriority="47"/>
-    <w:lsdException w:name="List Table 3" w:uiPriority="48"/>
-    <w:lsdException w:name="List Table 4" w:uiPriority="49"/>
-    <w:lsdException w:name="List Table 5 Dark" w:uiPriority="50"/>
-    <w:lsdException w:name="List Table 6 Colorful" w:uiPriority="51"/>
-    <w:lsdException w:name="List Table 7 Colorful" w:uiPriority="52"/>
-    <w:lsdException w:name="List Table 1 Light Accent 1" w:uiPriority="46"/>
-    <w:lsdException w:name="List Table 2 Accent 1" w:uiPriority="47"/>
-    <w:lsdException w:name="List Table 3 Accent 1" w:uiPriority="48"/>
-    <w:lsdException w:name="List Table 4 Accent 1" w:uiPriority="49"/>
-    <w:lsdException w:name="List Table 5 Dark Accent 1" w:uiPriority="50"/>
-    <w:lsdException w:name="List Table 6 Colorful Accent 1" w:uiPriority="51"/>
-    <w:lsdException w:name="List Table 7 Colorful Accent 1" w:uiPriority="52"/>
-    <w:lsdException w:name="List Table 1 Light Accent 2" w:uiPriority="46"/>
-    <w:lsdException w:name="List Table 2 Accent 2" w:uiPriority="47"/>
-    <w:lsdException w:name="List Table 3 Accent 2" w:uiPriority="48"/>
-    <w:lsdException w:name="List Table 4 Accent 2" w:uiPriority="49"/>
-    <w:lsdException w:name="List Table 5 Dark Accent 2" w:uiPriority="50"/>
-    <w:lsdException w:name="List Table 6 Colorful Accent 2" w:uiPriority="51"/>
-    <w:lsdException w:name="List Table 7 Colorful Accent 2" w:uiPriority="52"/>
-    <w:lsdException w:name="List Table 1 Light Accent 3" w:uiPriority="46"/>
-    <w:lsdException w:name="List Table 2 Accent 3" w:uiPriority="47"/>
-    <w:lsdException w:name="List Table 3 Accent 3" w:uiPriority="48"/>
-    <w:lsdException w:name="List Table 4 Accent 3" w:uiPriority="49"/>
-    <w:lsdException w:name="List Table 5 Dark Accent 3" w:uiPriority="50"/>
-    <w:lsdException w:name="List Table 6 Colorful Accent 3" w:uiPriority="51"/>
-    <w:lsdException w:name="List Table 7 Colorful Accent 3" w:uiPriority="52"/>
-    <w:lsdException w:name="List Table 1 Light Accent 4" w:uiPriority="46"/>
-    <w:lsdException w:name="List Table 2 Accent 4" w:uiPriority="47"/>
-    <w:lsdException w:name="List Table 3 Accent 4" w:uiPriority="48"/>
-    <w:lsdException w:name="List Table 4 Accent 4" w:uiPriority="49"/>
-    <w:lsdException w:name="List Table 5 Dark Accent 4" w:uiPriority="50"/>
-    <w:lsdException w:name="List Table 6 Colorful Accent 4" w:uiPriority="51"/>
-    <w:lsdException w:name="List Table 7 Colorful Accent 4" w:uiPriority="52"/>
-    <w:lsdException w:name="List Table 1 Light Accent 5" w:uiPriority="46"/>
-    <w:lsdException w:name="List Table 2 Accent 5" w:uiPriority="47"/>
-    <w:lsdException w:name="List Table 3 Accent 5" w:uiPriority="48"/>
-    <w:lsdException w:name="List Table 4 Accent 5" w:uiPriority="49"/>
-    <w:lsdException w:name="List Table 5 Dark Accent 5" w:uiPriority="50"/>
-    <w:lsdException w:name="List Table 6 Colorful Accent 5" w:uiPriority="51"/>
-    <w:lsdException w:name="List Table 7 Colorful Accent 5" w:uiPriority="52"/>
-    <w:lsdException w:name="List Table 1 Light Accent 6" w:uiPriority="46"/>
-    <w:lsdException w:name="List Table 2 Accent 6" w:uiPriority="47"/>
-    <w:lsdException w:name="List Table 3 Accent 6" w:uiPriority="48"/>
-    <w:lsdException w:name="List Table 4 Accent 6" w:uiPriority="49"/>
-    <w:lsdException w:name="List Table 5 Dark Accent 6" w:uiPriority="50"/>
-    <w:lsdException w:name="List Table 6 Colorful Accent 6" w:uiPriority="51"/>
-    <w:lsdException w:name="List Table 7 Colorful Accent 6" w:uiPriority="52"/>
-    <w:lsdException w:name="Mention" w:semiHidden="1" w:unhideWhenUsed="1"/>
-    <w:lsdException w:name="Smart Hyperlink" w:semiHidden="1" w:unhideWhenUsed="1"/>
-    <w:lsdException w:name="Hashtag" w:semiHidden="1" w:unhideWhenUsed="1"/>
-    <w:lsdException w:name="Unresolved Mention" w:semiHidden="1" w:unhideWhenUsed="1"/>
-  </w:latentStyles>
-  <w:style w:type="paragraph" w:default="1" w:styleId="Normal">
-    <w:name w:val="Normal"/>
-    <w:qFormat/>
-  </w:style>
-  <w:style w:type="character" w:default="1" w:styleId="DefaultParagraphFont">
-    <w:name w:val="Default Paragraph Font"/>
-    <w:uiPriority w:val="1"/>
-    <w:semiHidden/>
+  <w:style w:type="paragraph" w:styleId="TOC3">
+    <w:name w:val="toc 3"/>
+    <w:basedOn w:val="Normal"/>
+    <w:next w:val="Normal"/>
+    <w:autoRedefine/>
+    <w:uiPriority w:val="39"/>
     <w:unhideWhenUsed/>
-  </w:style>
-  <w:style w:type="table" w:default="1" w:styleId="TableNormal">
-    <w:name w:val="Normal Table"/>
-    <w:uiPriority w:val="99"/>
-    <w:semiHidden/>
-    <w:unhideWhenUsed/>
-    <w:tblPr>
-      <w:tblInd w:w="0" w:type="dxa"/>
-      <w:tblCellMar>
-        <w:top w:w="0" w:type="dxa"/>
-        <w:left w:w="108" w:type="dxa"/>
-        <w:bottom w:w="0" w:type="dxa"/>
-        <w:right w:w="108" w:type="dxa"/>
-      </w:tblCellMar>
-    </w:tblPr>
-  </w:style>
-  <w:style w:type="numbering" w:default="1" w:styleId="NoList">
-    <w:name w:val="No List"/>
-    <w:uiPriority w:val="99"/>
-    <w:semiHidden/>
-    <w:unhideWhenUsed/>
-  </w:style>
-  <w:style w:type="character" w:styleId="PlaceholderText">
-    <w:name w:val="Placeholder Text"/>
-    <w:basedOn w:val="DefaultParagraphFont"/>
-    <w:uiPriority w:val="99"/>
-    <w:semiHidden/>
-    <w:rsid w:val="00277E45"/>
-    <w:rPr>
-      <w:color w:val="808080"/>
-    </w:rPr>
+    <w:rsid w:val="00E11611"/>
+    <w:pPr>
+      <w:spacing w:after="100"/>
+      <w:ind w:left="440"/>
+    </w:pPr>
   </w:style>
 </w:styles>
-</file>
-
-<file path=word/glossary/webSettings.xml><?xml version="1.0" encoding="utf-8"?>
-<w:webSettings xmlns:mc="http://schemas.openxmlformats.org/markup-compatibility/2006" xmlns:r="http://schemas.openxmlformats.org/officeDocument/2006/relationships" xmlns:w="http://schemas.openxmlformats.org/wordprocessingml/2006/main" xmlns:w14="http://schemas.microsoft.com/office/word/2010/wordml" xmlns:w15="http://schemas.microsoft.com/office/word/2012/wordml" xmlns:w16cid="http://schemas.microsoft.com/office/word/2016/wordml/cid" xmlns:w16se="http://schemas.microsoft.com/office/word/2015/wordml/symex" mc:Ignorable="w14 w15 w16se w16cid">
-  <w:optimizeForBrowser/>
-  <w:allowPNG/>
-</w:webSettings>
 </file>
 
 <file path=word/theme/theme1.xml><?xml version="1.0" encoding="utf-8"?>
@@ -7658,7 +7810,7 @@
 </file>
 
 <file path=customXml/itemProps2.xml><?xml version="1.0" encoding="utf-8"?>
-<ds:datastoreItem xmlns:ds="http://schemas.openxmlformats.org/officeDocument/2006/customXml" ds:itemID="{3C7F5A18-1207-439C-A971-92363BC70E7C}">
+<ds:datastoreItem xmlns:ds="http://schemas.openxmlformats.org/officeDocument/2006/customXml" ds:itemID="{B1794489-9F26-4F43-9055-68C23D8BD99F}">
   <ds:schemaRefs>
     <ds:schemaRef ds:uri="http://schemas.openxmlformats.org/officeDocument/2006/bibliography"/>
   </ds:schemaRefs>

</xml_diff>